<commit_message>
Desarrollo de Modelos de Despliegue y Componentes Introduccion a la vista lógica del SDD
</commit_message>
<xml_diff>
--- a/Proyecto/Cuarto Incremento/Documentos/(SnoutPoint)-SDD.docx
+++ b/Proyecto/Cuarto Incremento/Documentos/(SnoutPoint)-SDD.docx
@@ -106,9 +106,6 @@
                 </w:rPr>
                 <w:alias w:val="Subtítulo"/>
                 <w:id w:val="13553153"/>
-                <w:placeholder>
-                  <w:docPart w:val="2DEE24B8D0114D489EAE12B5DCC490D7"/>
-                </w:placeholder>
                 <w:dataBinding w:prefixMappings="xmlns:ns0='http://schemas.openxmlformats.org/package/2006/metadata/core-properties' xmlns:ns1='http://purl.org/dc/elements/1.1/'" w:xpath="/ns0:coreProperties[1]/ns1:subject[1]" w:storeItemID="{6C3C8BC8-F283-45AE-878A-BAB7291924A1}"/>
                 <w:text/>
               </w:sdtPr>
@@ -373,8 +370,8 @@
       </w:tblPr>
       <w:tblGrid>
         <w:gridCol w:w="1560"/>
-        <w:gridCol w:w="5387"/>
-        <w:gridCol w:w="1559"/>
+        <w:gridCol w:w="5211"/>
+        <w:gridCol w:w="1735"/>
         <w:gridCol w:w="1843"/>
       </w:tblGrid>
       <w:tr>
@@ -449,7 +446,7 @@
         </w:tc>
         <w:tc>
           <w:tcPr>
-            <w:tcW w:w="5387" w:type="dxa"/>
+            <w:tcW w:w="5211" w:type="dxa"/>
             <w:shd w:val="clear" w:color="auto" w:fill="73D78B" w:themeFill="accent1" w:themeFillTint="99"/>
             <w:hideMark/>
           </w:tcPr>
@@ -478,7 +475,7 @@
         </w:tc>
         <w:tc>
           <w:tcPr>
-            <w:tcW w:w="1559" w:type="dxa"/>
+            <w:tcW w:w="1735" w:type="dxa"/>
             <w:shd w:val="clear" w:color="auto" w:fill="73D78B" w:themeFill="accent1" w:themeFillTint="99"/>
             <w:hideMark/>
           </w:tcPr>
@@ -592,7 +589,7 @@
         </w:tc>
         <w:tc>
           <w:tcPr>
-            <w:tcW w:w="5387" w:type="dxa"/>
+            <w:tcW w:w="5211" w:type="dxa"/>
           </w:tcPr>
           <w:p>
             <w:pPr>
@@ -613,13 +610,44 @@
                 <w:szCs w:val="24"/>
                 <w:lang w:val="es-CO"/>
               </w:rPr>
-              <w:t xml:space="preserve">Documentos estructurado para su desarrollo </w:t>
+              <w:t xml:space="preserve">Documento </w:t>
+            </w:r>
+            <w:r>
+              <w:rPr>
+                <w:rFonts w:cstheme="minorHAnsi"/>
+                <w:sz w:val="24"/>
+                <w:szCs w:val="24"/>
+                <w:lang w:val="es-CO"/>
+              </w:rPr>
+              <w:t>estructurado para su desarrollo.</w:t>
+            </w:r>
+          </w:p>
+          <w:p>
+            <w:pPr>
+              <w:keepNext/>
+              <w:suppressAutoHyphens/>
+              <w:jc w:val="both"/>
+              <w:rPr>
+                <w:rFonts w:cstheme="minorHAnsi"/>
+                <w:sz w:val="24"/>
+                <w:szCs w:val="24"/>
+                <w:lang w:val="es-CO"/>
+              </w:rPr>
+            </w:pPr>
+            <w:r>
+              <w:rPr>
+                <w:rFonts w:cstheme="minorHAnsi"/>
+                <w:sz w:val="24"/>
+                <w:szCs w:val="24"/>
+                <w:lang w:val="es-CO"/>
+              </w:rPr>
+              <w:t>Agregado 5. Introducción.</w:t>
             </w:r>
           </w:p>
         </w:tc>
         <w:tc>
           <w:tcPr>
-            <w:tcW w:w="1559" w:type="dxa"/>
+            <w:tcW w:w="1735" w:type="dxa"/>
             <w:vAlign w:val="center"/>
           </w:tcPr>
           <w:p>
@@ -693,7 +721,7 @@
         </w:tc>
         <w:tc>
           <w:tcPr>
-            <w:tcW w:w="5387" w:type="dxa"/>
+            <w:tcW w:w="5211" w:type="dxa"/>
           </w:tcPr>
           <w:p>
             <w:pPr>
@@ -711,7 +739,7 @@
         </w:tc>
         <w:tc>
           <w:tcPr>
-            <w:tcW w:w="1559" w:type="dxa"/>
+            <w:tcW w:w="1735" w:type="dxa"/>
             <w:vAlign w:val="center"/>
           </w:tcPr>
           <w:p>
@@ -767,7 +795,7 @@
         </w:tc>
         <w:tc>
           <w:tcPr>
-            <w:tcW w:w="5387" w:type="dxa"/>
+            <w:tcW w:w="5211" w:type="dxa"/>
           </w:tcPr>
           <w:p>
             <w:pPr>
@@ -782,7 +810,7 @@
         </w:tc>
         <w:tc>
           <w:tcPr>
-            <w:tcW w:w="1559" w:type="dxa"/>
+            <w:tcW w:w="1735" w:type="dxa"/>
             <w:vAlign w:val="center"/>
           </w:tcPr>
           <w:p>
@@ -838,7 +866,7 @@
         </w:tc>
         <w:tc>
           <w:tcPr>
-            <w:tcW w:w="5387" w:type="dxa"/>
+            <w:tcW w:w="5211" w:type="dxa"/>
           </w:tcPr>
           <w:p>
             <w:pPr>
@@ -855,7 +883,7 @@
         </w:tc>
         <w:tc>
           <w:tcPr>
-            <w:tcW w:w="1559" w:type="dxa"/>
+            <w:tcW w:w="1735" w:type="dxa"/>
           </w:tcPr>
           <w:p>
             <w:pPr>
@@ -910,7 +938,7 @@
         </w:tc>
         <w:tc>
           <w:tcPr>
-            <w:tcW w:w="5387" w:type="dxa"/>
+            <w:tcW w:w="5211" w:type="dxa"/>
           </w:tcPr>
           <w:p>
             <w:pPr>
@@ -925,7 +953,7 @@
         </w:tc>
         <w:tc>
           <w:tcPr>
-            <w:tcW w:w="1559" w:type="dxa"/>
+            <w:tcW w:w="1735" w:type="dxa"/>
           </w:tcPr>
           <w:p>
             <w:pPr>
@@ -980,7 +1008,7 @@
         </w:tc>
         <w:tc>
           <w:tcPr>
-            <w:tcW w:w="5387" w:type="dxa"/>
+            <w:tcW w:w="5211" w:type="dxa"/>
           </w:tcPr>
           <w:p>
             <w:pPr>
@@ -997,7 +1025,7 @@
         </w:tc>
         <w:tc>
           <w:tcPr>
-            <w:tcW w:w="1559" w:type="dxa"/>
+            <w:tcW w:w="1735" w:type="dxa"/>
           </w:tcPr>
           <w:p>
             <w:pPr>
@@ -1074,16 +1102,7 @@
           <w:szCs w:val="24"/>
         </w:rPr>
         <w:lastRenderedPageBreak/>
-        <w:t xml:space="preserve">2. </w:t>
-      </w:r>
-      <w:r>
-        <w:rPr>
-          <w:rFonts w:asciiTheme="minorHAnsi" w:hAnsiTheme="minorHAnsi" w:cstheme="minorHAnsi"/>
-          <w:color w:val="auto"/>
-          <w:sz w:val="24"/>
-          <w:szCs w:val="24"/>
-        </w:rPr>
-        <w:t>Tabla de Contenidos</w:t>
+        <w:t>2. Tabla de Contenidos</w:t>
       </w:r>
     </w:p>
     <w:p>
@@ -1263,6 +1282,9 @@
       </w:r>
     </w:p>
     <w:p>
+      <w:pPr>
+        <w:jc w:val="both"/>
+      </w:pPr>
       <w:r>
         <w:t xml:space="preserve">El documento de Descripción de Diseño de Software (Software </w:t>
       </w:r>
@@ -1282,44 +1304,92 @@
       <w:r>
         <w:t xml:space="preserve"> o SDD)</w:t>
       </w:r>
-      <w:bookmarkStart w:id="0" w:name="_GoBack"/>
-      <w:bookmarkEnd w:id="0"/>
+      <w:r>
+        <w:t xml:space="preserve"> es una representación del diseño del software que será utilizada para registrar la información de diseño y comunicar esa información </w:t>
+      </w:r>
+      <w:r>
+        <w:t>para la construcción del código a partir del diseño</w:t>
+      </w:r>
+      <w:r>
+        <w:t xml:space="preserve"> </w:t>
+      </w:r>
+      <w:sdt>
+        <w:sdtPr>
+          <w:id w:val="987983292"/>
+          <w:citation/>
+        </w:sdtPr>
+        <w:sdtEndPr/>
+        <w:sdtContent>
+          <w:r>
+            <w:fldChar w:fldCharType="begin"/>
+          </w:r>
+          <w:r>
+            <w:rPr>
+              <w:lang w:val="es-CO"/>
+            </w:rPr>
+            <w:instrText xml:space="preserve"> CITATION IEE091 \l 9226 </w:instrText>
+          </w:r>
+          <w:r>
+            <w:fldChar w:fldCharType="separate"/>
+          </w:r>
+          <w:r>
+            <w:rPr>
+              <w:noProof/>
+              <w:lang w:val="es-CO"/>
+            </w:rPr>
+            <w:t>[</w:t>
+          </w:r>
+          <w:hyperlink w:anchor="IEE091" w:history="1">
+            <w:r>
+              <w:rPr>
+                <w:noProof/>
+                <w:lang w:val="es-CO"/>
+              </w:rPr>
+              <w:t>1</w:t>
+            </w:r>
+          </w:hyperlink>
+          <w:r>
+            <w:rPr>
+              <w:noProof/>
+              <w:lang w:val="es-CO"/>
+            </w:rPr>
+            <w:t>]</w:t>
+          </w:r>
+          <w:r>
+            <w:fldChar w:fldCharType="end"/>
+          </w:r>
+        </w:sdtContent>
+      </w:sdt>
+      <w:r>
+        <w:t xml:space="preserve">. </w:t>
+      </w:r>
+    </w:p>
+    <w:p>
+      <w:pPr>
+        <w:jc w:val="both"/>
+      </w:pPr>
+      <w:r>
+        <w:t>Para el caso de SnoutPoint no será la excepción, pues este documento tendrá consignados todos los modelos, diagramas  y artefactos de diseño relevantes para la construcción del software, con un</w:t>
+      </w:r>
+      <w:r>
+        <w:t xml:space="preserve">a correspondiente descripción para que el equipo de análisis y diseño, así como el equipo de desarrollo y pruebas y la gerencia puedan tener una abstracción sobre la composición del sistema en aspectos físicos, lógicos y </w:t>
+      </w:r>
+      <w:r>
+        <w:t xml:space="preserve">funcionales, facilitando también </w:t>
+      </w:r>
+      <w:r>
+        <w:t xml:space="preserve">la comprensión de como el sistema estará compuesto, que elementos de software y hardware requiere, cómo sería el comportamiento ideal del mismo, como se almacenará y manipulará la información y cuál será la interacción </w:t>
+      </w:r>
+      <w:r>
+        <w:t>de SnoutPoint con el usuario final.</w:t>
+      </w:r>
+    </w:p>
+    <w:p>
+      <w:pPr>
+        <w:jc w:val="both"/>
+      </w:pPr>
     </w:p>
     <w:p/>
-    <w:p>
-      <w:pPr>
-        <w:rPr>
-          <w:rFonts w:cstheme="minorHAnsi"/>
-          <w:sz w:val="24"/>
-          <w:szCs w:val="24"/>
-        </w:rPr>
-      </w:pPr>
-      <w:r>
-        <w:rPr>
-          <w:rFonts w:cstheme="minorHAnsi"/>
-          <w:sz w:val="24"/>
-          <w:szCs w:val="24"/>
-        </w:rPr>
-        <w:t>Propósito: que el lector determine si vale la pena seguir leyendo</w:t>
-      </w:r>
-    </w:p>
-    <w:p>
-      <w:pPr>
-        <w:rPr>
-          <w:rFonts w:cstheme="minorHAnsi"/>
-          <w:sz w:val="24"/>
-          <w:szCs w:val="24"/>
-        </w:rPr>
-      </w:pPr>
-      <w:r>
-        <w:rPr>
-          <w:rFonts w:cstheme="minorHAnsi"/>
-          <w:sz w:val="24"/>
-          <w:szCs w:val="24"/>
-        </w:rPr>
-        <w:t>Contenido: Breve descripción del contenido del documento. Breve descripción de la audiencia, es decir, quiénes se verían beneficiados por la lectura de este documento</w:t>
-      </w:r>
-    </w:p>
     <w:p>
       <w:pPr>
         <w:rPr>
@@ -1379,45 +1449,27 @@
           <w:sz w:val="24"/>
           <w:szCs w:val="24"/>
         </w:rPr>
-        <w:t>Propósito: que el desarrollador entienda la arquitectura del sistema, es decir, la definición de estructura y comportamiento del sistema con un alto nivel de abstracción.</w:t>
-      </w:r>
-    </w:p>
-    <w:p>
-      <w:pPr>
-        <w:pStyle w:val="Instrucciones"/>
-        <w:rPr>
-          <w:rFonts w:cstheme="minorHAnsi"/>
-          <w:color w:val="auto"/>
-          <w:sz w:val="24"/>
-          <w:szCs w:val="24"/>
-        </w:rPr>
-      </w:pPr>
-      <w:r>
-        <w:rPr>
-          <w:rFonts w:cstheme="minorHAnsi"/>
-          <w:color w:val="auto"/>
-          <w:sz w:val="24"/>
-          <w:szCs w:val="24"/>
-        </w:rPr>
-        <w:t>Contenido: Ver sub-secciones</w:t>
-      </w:r>
-    </w:p>
-    <w:p>
-      <w:pPr>
-        <w:ind w:left="708" w:hanging="708"/>
-        <w:rPr>
-          <w:rFonts w:cstheme="minorHAnsi"/>
-          <w:sz w:val="24"/>
-          <w:szCs w:val="24"/>
-        </w:rPr>
-      </w:pPr>
-      <w:r>
-        <w:rPr>
-          <w:rFonts w:cstheme="minorHAnsi"/>
-          <w:sz w:val="24"/>
-          <w:szCs w:val="24"/>
-        </w:rPr>
-        <w:t>Referencias: [1], [2]</w:t>
+        <w:t>Por medio de la arquitectura del sistema, se busca explicar y mostrar el comportamiento del sistema en términos generales, en un alto nivel de abstracción para poder desarrollar el diseño detallado (</w:t>
+      </w:r>
+      <w:hyperlink w:anchor="_7._Diseño_Detallado" w:history="1">
+        <w:r>
+          <w:rPr>
+            <w:rStyle w:val="Hipervnculo"/>
+            <w:rFonts w:cstheme="minorHAnsi"/>
+            <w:sz w:val="24"/>
+            <w:szCs w:val="24"/>
+          </w:rPr>
+          <w:t>ver Diseño Detallado</w:t>
+        </w:r>
+      </w:hyperlink>
+      <w:r>
+        <w:rPr>
+          <w:rFonts w:cstheme="minorHAnsi"/>
+          <w:color w:val="auto"/>
+          <w:sz w:val="24"/>
+          <w:szCs w:val="24"/>
+        </w:rPr>
+        <w:t>).</w:t>
       </w:r>
     </w:p>
     <w:p>
@@ -1438,7 +1490,7 @@
           <w:szCs w:val="24"/>
         </w:rPr>
       </w:pPr>
-      <w:bookmarkStart w:id="1" w:name="_Ref370482440"/>
+      <w:bookmarkStart w:id="0" w:name="_Ref370482440"/>
       <w:r>
         <w:rPr>
           <w:rFonts w:asciiTheme="minorHAnsi" w:hAnsiTheme="minorHAnsi" w:cstheme="minorHAnsi"/>
@@ -1448,66 +1500,365 @@
         </w:rPr>
         <w:t>Vista Lógica del Sistema</w:t>
       </w:r>
+      <w:bookmarkEnd w:id="0"/>
+    </w:p>
+    <w:p>
+      <w:pPr>
+        <w:jc w:val="both"/>
+        <w:rPr>
+          <w:sz w:val="24"/>
+          <w:szCs w:val="24"/>
+        </w:rPr>
+      </w:pPr>
+      <w:r>
+        <w:rPr>
+          <w:sz w:val="24"/>
+          <w:szCs w:val="24"/>
+        </w:rPr>
+        <w:t xml:space="preserve">Por medio del Diagrama de componentes </w:t>
+      </w:r>
+      <w:r>
+        <w:rPr>
+          <w:sz w:val="24"/>
+          <w:szCs w:val="24"/>
+        </w:rPr>
+        <w:t>se mostrará los diferentes artefactos que</w:t>
+      </w:r>
+      <w:r>
+        <w:rPr>
+          <w:sz w:val="24"/>
+          <w:szCs w:val="24"/>
+        </w:rPr>
+        <w:t xml:space="preserve"> representan elementos concretos del mundo real que son resultado de los procesos de desarrollo del equipo de análisis y diseño </w:t>
+      </w:r>
+      <w:sdt>
+        <w:sdtPr>
+          <w:rPr>
+            <w:sz w:val="24"/>
+            <w:szCs w:val="24"/>
+          </w:rPr>
+          <w:id w:val="897551604"/>
+          <w:citation/>
+        </w:sdtPr>
+        <w:sdtContent>
+          <w:r>
+            <w:rPr>
+              <w:sz w:val="24"/>
+              <w:szCs w:val="24"/>
+            </w:rPr>
+            <w:fldChar w:fldCharType="begin"/>
+          </w:r>
+          <w:r>
+            <w:rPr>
+              <w:sz w:val="24"/>
+              <w:szCs w:val="24"/>
+              <w:lang w:val="es-CO"/>
+            </w:rPr>
+            <w:instrText xml:space="preserve"> CITATION UML14 \l 9226 </w:instrText>
+          </w:r>
+          <w:r>
+            <w:rPr>
+              <w:sz w:val="24"/>
+              <w:szCs w:val="24"/>
+            </w:rPr>
+            <w:fldChar w:fldCharType="separate"/>
+          </w:r>
+          <w:r>
+            <w:rPr>
+              <w:noProof/>
+              <w:sz w:val="24"/>
+              <w:szCs w:val="24"/>
+              <w:lang w:val="es-CO"/>
+            </w:rPr>
+            <w:t>[</w:t>
+          </w:r>
+          <w:hyperlink w:anchor="UML14" w:history="1">
+            <w:r>
+              <w:rPr>
+                <w:rStyle w:val="Encabezado"/>
+                <w:noProof/>
+                <w:sz w:val="24"/>
+                <w:szCs w:val="24"/>
+                <w:lang w:val="es-CO"/>
+              </w:rPr>
+              <w:t>2</w:t>
+            </w:r>
+          </w:hyperlink>
+          <w:r>
+            <w:rPr>
+              <w:noProof/>
+              <w:sz w:val="24"/>
+              <w:szCs w:val="24"/>
+              <w:lang w:val="es-CO"/>
+            </w:rPr>
+            <w:t>]</w:t>
+          </w:r>
+          <w:r>
+            <w:rPr>
+              <w:sz w:val="24"/>
+              <w:szCs w:val="24"/>
+            </w:rPr>
+            <w:fldChar w:fldCharType="end"/>
+          </w:r>
+        </w:sdtContent>
+      </w:sdt>
+      <w:r>
+        <w:rPr>
+          <w:sz w:val="24"/>
+          <w:szCs w:val="24"/>
+        </w:rPr>
+        <w:t xml:space="preserve">. </w:t>
+      </w:r>
+      <w:r>
+        <w:rPr>
+          <w:sz w:val="24"/>
+          <w:szCs w:val="24"/>
+        </w:rPr>
+        <w:t>Aquí se tienen en cuenta también aspectos de interfaces, puertos y relaciones entre componentes.</w:t>
+      </w:r>
+    </w:p>
+    <w:p>
+      <w:pPr>
+        <w:jc w:val="both"/>
+        <w:rPr>
+          <w:sz w:val="24"/>
+          <w:szCs w:val="24"/>
+        </w:rPr>
+      </w:pPr>
+      <w:r>
+        <w:rPr>
+          <w:sz w:val="24"/>
+          <w:szCs w:val="24"/>
+        </w:rPr>
+        <w:t xml:space="preserve">En este caso, por tratarse de una página web, se utiliza un patrón de Modelo-Vista-Controlador que facilita el desarrollo en Ruby </w:t>
+      </w:r>
+      <w:proofErr w:type="spellStart"/>
+      <w:r>
+        <w:rPr>
+          <w:sz w:val="24"/>
+          <w:szCs w:val="24"/>
+        </w:rPr>
+        <w:t>on</w:t>
+      </w:r>
+      <w:proofErr w:type="spellEnd"/>
+      <w:r>
+        <w:rPr>
+          <w:sz w:val="24"/>
+          <w:szCs w:val="24"/>
+        </w:rPr>
+        <w:t xml:space="preserve"> </w:t>
+      </w:r>
+      <w:proofErr w:type="spellStart"/>
+      <w:r>
+        <w:rPr>
+          <w:sz w:val="24"/>
+          <w:szCs w:val="24"/>
+        </w:rPr>
+        <w:t>Rails</w:t>
+      </w:r>
+      <w:proofErr w:type="spellEnd"/>
+      <w:sdt>
+        <w:sdtPr>
+          <w:rPr>
+            <w:sz w:val="24"/>
+            <w:szCs w:val="24"/>
+          </w:rPr>
+          <w:id w:val="-1295288234"/>
+          <w:citation/>
+        </w:sdtPr>
+        <w:sdtContent>
+          <w:r>
+            <w:rPr>
+              <w:sz w:val="24"/>
+              <w:szCs w:val="24"/>
+            </w:rPr>
+            <w:fldChar w:fldCharType="begin"/>
+          </w:r>
+          <w:r>
+            <w:rPr>
+              <w:sz w:val="24"/>
+              <w:szCs w:val="24"/>
+              <w:lang w:val="es-CO"/>
+            </w:rPr>
+            <w:instrText xml:space="preserve"> CITATION Ray15 \l 9226 </w:instrText>
+          </w:r>
+          <w:r>
+            <w:rPr>
+              <w:sz w:val="24"/>
+              <w:szCs w:val="24"/>
+            </w:rPr>
+            <w:fldChar w:fldCharType="separate"/>
+          </w:r>
+          <w:r>
+            <w:rPr>
+              <w:noProof/>
+              <w:sz w:val="24"/>
+              <w:szCs w:val="24"/>
+              <w:lang w:val="es-CO"/>
+            </w:rPr>
+            <w:t xml:space="preserve"> </w:t>
+          </w:r>
+          <w:r>
+            <w:rPr>
+              <w:noProof/>
+              <w:sz w:val="24"/>
+              <w:szCs w:val="24"/>
+              <w:lang w:val="es-CO"/>
+            </w:rPr>
+            <w:t>[</w:t>
+          </w:r>
+          <w:hyperlink w:anchor="Ray15" w:history="1">
+            <w:r>
+              <w:rPr>
+                <w:rStyle w:val="Encabezado"/>
+                <w:noProof/>
+                <w:sz w:val="24"/>
+                <w:szCs w:val="24"/>
+                <w:lang w:val="es-CO"/>
+              </w:rPr>
+              <w:t>3</w:t>
+            </w:r>
+          </w:hyperlink>
+          <w:r>
+            <w:rPr>
+              <w:noProof/>
+              <w:sz w:val="24"/>
+              <w:szCs w:val="24"/>
+              <w:lang w:val="es-CO"/>
+            </w:rPr>
+            <w:t>]</w:t>
+          </w:r>
+          <w:r>
+            <w:rPr>
+              <w:sz w:val="24"/>
+              <w:szCs w:val="24"/>
+            </w:rPr>
+            <w:fldChar w:fldCharType="end"/>
+          </w:r>
+        </w:sdtContent>
+      </w:sdt>
+      <w:r>
+        <w:rPr>
+          <w:sz w:val="24"/>
+          <w:szCs w:val="24"/>
+        </w:rPr>
+        <w:t>, por lo que los componentes del sistema se encontrarán segmentados entre Modelos, Vistas y Controladores, según el comportamiento buscado y la información mínima que debe tener el sistema según los casos de uso y requerimientos levantados anteriormente.</w:t>
+      </w:r>
+    </w:p>
+    <w:p>
+      <w:pPr>
+        <w:jc w:val="both"/>
+        <w:rPr>
+          <w:sz w:val="24"/>
+          <w:szCs w:val="24"/>
+        </w:rPr>
+      </w:pPr>
+    </w:p>
+    <w:p>
+      <w:pPr>
+        <w:jc w:val="both"/>
+        <w:rPr>
+          <w:sz w:val="24"/>
+          <w:szCs w:val="24"/>
+        </w:rPr>
+      </w:pPr>
+    </w:p>
+    <w:p>
+      <w:pPr>
+        <w:jc w:val="both"/>
+        <w:rPr>
+          <w:sz w:val="24"/>
+          <w:szCs w:val="24"/>
+        </w:rPr>
+      </w:pPr>
+    </w:p>
+    <w:p>
+      <w:pPr>
+        <w:jc w:val="both"/>
+        <w:rPr>
+          <w:sz w:val="24"/>
+          <w:szCs w:val="24"/>
+        </w:rPr>
+      </w:pPr>
+    </w:p>
+    <w:p>
+      <w:pPr>
+        <w:pStyle w:val="Instrucciones"/>
+        <w:rPr>
+          <w:rFonts w:cstheme="minorHAnsi"/>
+          <w:color w:val="auto"/>
+          <w:sz w:val="24"/>
+          <w:szCs w:val="24"/>
+        </w:rPr>
+      </w:pPr>
+      <w:r>
+        <w:rPr>
+          <w:rFonts w:cstheme="minorHAnsi"/>
+          <w:color w:val="auto"/>
+          <w:sz w:val="24"/>
+          <w:szCs w:val="24"/>
+        </w:rPr>
+        <w:t>Propósito: que el desarrollador sepa cuáles con los componentes más gruesos del sistema, sin preocuparse cómo serán instalados en el hardware.</w:t>
+      </w:r>
+    </w:p>
+    <w:p>
+      <w:pPr>
+        <w:pStyle w:val="Instrucciones"/>
+        <w:rPr>
+          <w:rFonts w:cstheme="minorHAnsi"/>
+          <w:color w:val="auto"/>
+          <w:sz w:val="24"/>
+          <w:szCs w:val="24"/>
+        </w:rPr>
+      </w:pPr>
+      <w:r>
+        <w:rPr>
+          <w:rFonts w:cstheme="minorHAnsi"/>
+          <w:color w:val="auto"/>
+          <w:sz w:val="24"/>
+          <w:szCs w:val="24"/>
+        </w:rPr>
+        <w:t>Contenido: Diagrama de Componentes que describa los principales componentes del software y sus interfaces, junto con texto o tablas que expliquen cada parte del diagrama. Si se utilizan algunos patrones arquitectónicos (por ejemplo MVC), éstos deberían ser evidentes en el diagrama.</w:t>
+      </w:r>
+    </w:p>
+    <w:p>
+      <w:pPr>
+        <w:pStyle w:val="Instrucciones"/>
+        <w:rPr>
+          <w:rFonts w:cstheme="minorHAnsi"/>
+          <w:color w:val="auto"/>
+          <w:sz w:val="24"/>
+          <w:szCs w:val="24"/>
+        </w:rPr>
+      </w:pPr>
+      <w:r>
+        <w:rPr>
+          <w:rFonts w:cstheme="minorHAnsi"/>
+          <w:color w:val="auto"/>
+          <w:sz w:val="24"/>
+          <w:szCs w:val="24"/>
+        </w:rPr>
+        <w:t xml:space="preserve">El diagrama debe incluir como componentes todas las librerías, máquinas virtuales y </w:t>
+      </w:r>
+      <w:bookmarkStart w:id="1" w:name="_GoBack"/>
+      <w:r>
+        <w:rPr>
+          <w:rFonts w:cstheme="minorHAnsi"/>
+          <w:color w:val="auto"/>
+          <w:sz w:val="24"/>
+          <w:szCs w:val="24"/>
+        </w:rPr>
+        <w:t xml:space="preserve">cualquier otro software requerido por el sistema para </w:t>
+      </w:r>
       <w:bookmarkEnd w:id="1"/>
-    </w:p>
-    <w:p>
-      <w:pPr>
-        <w:pStyle w:val="Instrucciones"/>
-        <w:rPr>
-          <w:rFonts w:cstheme="minorHAnsi"/>
-          <w:color w:val="auto"/>
-          <w:sz w:val="24"/>
-          <w:szCs w:val="24"/>
-        </w:rPr>
-      </w:pPr>
-      <w:r>
-        <w:rPr>
-          <w:rFonts w:cstheme="minorHAnsi"/>
-          <w:color w:val="auto"/>
-          <w:sz w:val="24"/>
-          <w:szCs w:val="24"/>
-        </w:rPr>
-        <w:t>Propósito: que el desarrollador sepa cuáles con los componentes más gruesos del sistema, sin preocuparse cómo serán instalados en el hardware.</w:t>
-      </w:r>
-    </w:p>
-    <w:p>
-      <w:pPr>
-        <w:pStyle w:val="Instrucciones"/>
-        <w:rPr>
-          <w:rFonts w:cstheme="minorHAnsi"/>
-          <w:color w:val="auto"/>
-          <w:sz w:val="24"/>
-          <w:szCs w:val="24"/>
-        </w:rPr>
-      </w:pPr>
-      <w:r>
-        <w:rPr>
-          <w:rFonts w:cstheme="minorHAnsi"/>
-          <w:color w:val="auto"/>
-          <w:sz w:val="24"/>
-          <w:szCs w:val="24"/>
-        </w:rPr>
-        <w:t>Contenido: Diagrama de Componentes que describa los principales componentes del software y sus interfaces, junto con texto o tablas que expliquen cada parte del diagrama. Si se utilizan algunos patrones arquitectónicos (por ejemplo MVC), éstos deberían ser evidentes en el diagrama.</w:t>
-      </w:r>
-    </w:p>
-    <w:p>
-      <w:pPr>
-        <w:pStyle w:val="Instrucciones"/>
-        <w:rPr>
-          <w:rFonts w:cstheme="minorHAnsi"/>
-          <w:color w:val="auto"/>
-          <w:sz w:val="24"/>
-          <w:szCs w:val="24"/>
-        </w:rPr>
-      </w:pPr>
-      <w:r>
-        <w:rPr>
-          <w:rFonts w:cstheme="minorHAnsi"/>
-          <w:color w:val="auto"/>
-          <w:sz w:val="24"/>
-          <w:szCs w:val="24"/>
-        </w:rPr>
-        <w:t>El diagrama debe incluir como componentes todas las librerías, máquinas virtuales y cualquier otro software requerido por el sistema para su funcionamiento.</w:t>
+      <w:r>
+        <w:rPr>
+          <w:rFonts w:cstheme="minorHAnsi"/>
+          <w:color w:val="auto"/>
+          <w:sz w:val="24"/>
+          <w:szCs w:val="24"/>
+        </w:rPr>
+        <w:t>su funcionamiento.</w:t>
       </w:r>
     </w:p>
     <w:p>
@@ -1592,6 +1943,7 @@
           <w:sz w:val="24"/>
           <w:szCs w:val="24"/>
         </w:rPr>
+        <w:lastRenderedPageBreak/>
         <w:t>Vista Física del Sistema</w:t>
       </w:r>
       <w:bookmarkEnd w:id="2"/>
@@ -1651,24 +2003,15 @@
           <w:sz w:val="24"/>
           <w:szCs w:val="24"/>
         </w:rPr>
-        <w:instrText xml:space="preserve"> REF _Ref370482440 \r \h </w:instrText>
-      </w:r>
-      <w:r>
-        <w:rPr>
-          <w:rFonts w:cstheme="minorHAnsi"/>
-          <w:color w:val="auto"/>
-          <w:sz w:val="24"/>
-          <w:szCs w:val="24"/>
-        </w:rPr>
-      </w:r>
-      <w:r>
-        <w:rPr>
-          <w:rFonts w:cstheme="minorHAnsi"/>
-          <w:color w:val="auto"/>
-          <w:sz w:val="24"/>
-          <w:szCs w:val="24"/>
-        </w:rPr>
-        <w:instrText xml:space="preserve"> \* MERGEFORMAT </w:instrText>
+        <w:instrText xml:space="preserve"> REF _Ref370482440 \r \h  \* MERGEFORMAT </w:instrText>
+      </w:r>
+      <w:r>
+        <w:rPr>
+          <w:rFonts w:cstheme="minorHAnsi"/>
+          <w:color w:val="auto"/>
+          <w:sz w:val="24"/>
+          <w:szCs w:val="24"/>
+        </w:rPr>
       </w:r>
       <w:r>
         <w:rPr>
@@ -1743,24 +2086,15 @@
           <w:sz w:val="24"/>
           <w:szCs w:val="24"/>
         </w:rPr>
-        <w:instrText xml:space="preserve"> REF _Ref370482440 \r \h </w:instrText>
-      </w:r>
-      <w:r>
-        <w:rPr>
-          <w:rFonts w:cstheme="minorHAnsi"/>
-          <w:color w:val="auto"/>
-          <w:sz w:val="24"/>
-          <w:szCs w:val="24"/>
-        </w:rPr>
-      </w:r>
-      <w:r>
-        <w:rPr>
-          <w:rFonts w:cstheme="minorHAnsi"/>
-          <w:color w:val="auto"/>
-          <w:sz w:val="24"/>
-          <w:szCs w:val="24"/>
-        </w:rPr>
-        <w:instrText xml:space="preserve"> \* MERGEFORMAT </w:instrText>
+        <w:instrText xml:space="preserve"> REF _Ref370482440 \r \h  \* MERGEFORMAT </w:instrText>
+      </w:r>
+      <w:r>
+        <w:rPr>
+          <w:rFonts w:cstheme="minorHAnsi"/>
+          <w:color w:val="auto"/>
+          <w:sz w:val="24"/>
+          <w:szCs w:val="24"/>
+        </w:rPr>
       </w:r>
       <w:r>
         <w:rPr>
@@ -1945,7 +2279,6 @@
           <w:sz w:val="24"/>
           <w:szCs w:val="24"/>
         </w:rPr>
-        <w:lastRenderedPageBreak/>
         <w:t>Contenido: Representar a través de diagramas de actividades las principales acciones que los usuarios realizan en el sistema. Estos diagramas deben ser consistentes con el Diagrama de Navegabilidad de la interfaz gráfica. Los diagramas deben ir acompañados de texto o tablas que expliquen cada parte del diagrama.</w:t>
       </w:r>
     </w:p>
@@ -2127,6 +2460,8 @@
           <w:szCs w:val="24"/>
         </w:rPr>
       </w:pPr>
+      <w:bookmarkStart w:id="4" w:name="_7._Diseño_Detallado"/>
+      <w:bookmarkEnd w:id="4"/>
       <w:r>
         <w:rPr>
           <w:rFonts w:asciiTheme="minorHAnsi" w:hAnsiTheme="minorHAnsi" w:cstheme="minorHAnsi"/>
@@ -2209,7 +2544,7 @@
           <w:szCs w:val="24"/>
         </w:rPr>
       </w:pPr>
-      <w:bookmarkStart w:id="4" w:name="_Ref370732616"/>
+      <w:bookmarkStart w:id="5" w:name="_Ref370732616"/>
       <w:r>
         <w:rPr>
           <w:rFonts w:asciiTheme="minorHAnsi" w:hAnsiTheme="minorHAnsi" w:cstheme="minorHAnsi"/>
@@ -2219,7 +2554,7 @@
         </w:rPr>
         <w:t>Estructura del Sistema</w:t>
       </w:r>
-      <w:bookmarkEnd w:id="4"/>
+      <w:bookmarkEnd w:id="5"/>
     </w:p>
     <w:p>
       <w:pPr>
@@ -2301,7 +2636,7 @@
           <w:szCs w:val="24"/>
           <w:lang w:val="es-ES"/>
         </w:rPr>
-        <w:instrText xml:space="preserve"> REF _Ref370484958 \r \h </w:instrText>
+        <w:instrText xml:space="preserve"> REF _Ref370484958 \r \h  \* MERGEFORMAT </w:instrText>
       </w:r>
       <w:r>
         <w:rPr>
@@ -2311,16 +2646,6 @@
           <w:szCs w:val="24"/>
           <w:lang w:val="es-ES"/>
         </w:rPr>
-      </w:r>
-      <w:r>
-        <w:rPr>
-          <w:rFonts w:cstheme="minorHAnsi"/>
-          <w:color w:val="auto"/>
-          <w:sz w:val="24"/>
-          <w:szCs w:val="24"/>
-          <w:lang w:val="es-ES"/>
-        </w:rPr>
-        <w:instrText xml:space="preserve"> \* MERGEFORMAT </w:instrText>
       </w:r>
       <w:r>
         <w:rPr>
@@ -2471,7 +2796,7 @@
           <w:szCs w:val="24"/>
           <w:lang w:val="es-ES"/>
         </w:rPr>
-        <w:instrText xml:space="preserve"> REF _Ref370732558 \r \h </w:instrText>
+        <w:instrText xml:space="preserve"> REF _Ref370732558 \r \h  \* MERGEFORMAT </w:instrText>
       </w:r>
       <w:r>
         <w:rPr>
@@ -2490,7 +2815,7 @@
           <w:szCs w:val="24"/>
           <w:lang w:val="es-ES"/>
         </w:rPr>
-        <w:instrText xml:space="preserve"> \* MERGEFORMAT </w:instrText>
+        <w:fldChar w:fldCharType="separate"/>
       </w:r>
       <w:r>
         <w:rPr>
@@ -2500,7 +2825,7 @@
           <w:szCs w:val="24"/>
           <w:lang w:val="es-ES"/>
         </w:rPr>
-        <w:fldChar w:fldCharType="separate"/>
+        <w:t>6.3</w:t>
       </w:r>
       <w:r>
         <w:rPr>
@@ -2510,7 +2835,7 @@
           <w:szCs w:val="24"/>
           <w:lang w:val="es-ES"/>
         </w:rPr>
-        <w:t>6.3</w:t>
+        <w:fldChar w:fldCharType="end"/>
       </w:r>
       <w:r>
         <w:rPr>
@@ -2520,7 +2845,7 @@
           <w:szCs w:val="24"/>
           <w:lang w:val="es-ES"/>
         </w:rPr>
-        <w:fldChar w:fldCharType="end"/>
+        <w:t xml:space="preserve">, un diagrama de secuencia, de comunicación o de estados que describa cómo se realiza dicha acción. Dichos diagramas de secuencia deben utilizar instancias y métodos de las clases descritas en </w:t>
       </w:r>
       <w:r>
         <w:rPr>
@@ -2530,7 +2855,7 @@
           <w:szCs w:val="24"/>
           <w:lang w:val="es-ES"/>
         </w:rPr>
-        <w:t xml:space="preserve">, un diagrama de secuencia, de comunicación o de estados que describa cómo se realiza dicha acción. Dichos diagramas de secuencia deben utilizar instancias y métodos de las clases descritas en </w:t>
+        <w:fldChar w:fldCharType="begin"/>
       </w:r>
       <w:r>
         <w:rPr>
@@ -2540,7 +2865,7 @@
           <w:szCs w:val="24"/>
           <w:lang w:val="es-ES"/>
         </w:rPr>
-        <w:fldChar w:fldCharType="begin"/>
+        <w:instrText xml:space="preserve"> REF _Ref370732616 \r \h  \* MERGEFORMAT </w:instrText>
       </w:r>
       <w:r>
         <w:rPr>
@@ -2550,26 +2875,6 @@
           <w:szCs w:val="24"/>
           <w:lang w:val="es-ES"/>
         </w:rPr>
-        <w:instrText xml:space="preserve"> REF _Ref370732616 \r \h </w:instrText>
-      </w:r>
-      <w:r>
-        <w:rPr>
-          <w:rFonts w:cstheme="minorHAnsi"/>
-          <w:color w:val="auto"/>
-          <w:sz w:val="24"/>
-          <w:szCs w:val="24"/>
-          <w:lang w:val="es-ES"/>
-        </w:rPr>
-      </w:r>
-      <w:r>
-        <w:rPr>
-          <w:rFonts w:cstheme="minorHAnsi"/>
-          <w:color w:val="auto"/>
-          <w:sz w:val="24"/>
-          <w:szCs w:val="24"/>
-          <w:lang w:val="es-ES"/>
-        </w:rPr>
-        <w:instrText xml:space="preserve"> \* MERGEFORMAT </w:instrText>
       </w:r>
       <w:r>
         <w:rPr>
@@ -5281,41 +5586,7 @@
 </file>
 
 <file path=word/glossary/document.xml><?xml version="1.0" encoding="utf-8"?>
-<w:glossaryDocument xmlns:wpc="http://schemas.microsoft.com/office/word/2010/wordprocessingCanvas" xmlns:mc="http://schemas.openxmlformats.org/markup-compatibility/2006" xmlns:o="urn:schemas-microsoft-com:office:office" xmlns:r="http://schemas.openxmlformats.org/officeDocument/2006/relationships" xmlns:m="http://schemas.openxmlformats.org/officeDocument/2006/math" xmlns:v="urn:schemas-microsoft-com:vml" xmlns:wp14="http://schemas.microsoft.com/office/word/2010/wordprocessingDrawing" xmlns:wp="http://schemas.openxmlformats.org/drawingml/2006/wordprocessingDrawing" xmlns:w10="urn:schemas-microsoft-com:office:word" xmlns:w="http://schemas.openxmlformats.org/wordprocessingml/2006/main" xmlns:w14="http://schemas.microsoft.com/office/word/2010/wordml" xmlns:wpg="http://schemas.microsoft.com/office/word/2010/wordprocessingGroup" xmlns:wpi="http://schemas.microsoft.com/office/word/2010/wordprocessingInk" xmlns:wne="http://schemas.microsoft.com/office/word/2006/wordml" xmlns:wps="http://schemas.microsoft.com/office/word/2010/wordprocessingShape" mc:Ignorable="w14 wp14">
-  <w:docParts>
-    <w:docPart>
-      <w:docPartPr>
-        <w:name w:val="CBF8325785F64DDA8C6D19E0CA50A178"/>
-        <w:category>
-          <w:name w:val="General"/>
-          <w:gallery w:val="placeholder"/>
-        </w:category>
-        <w:types>
-          <w:type w:val="bbPlcHdr"/>
-        </w:types>
-        <w:behaviors>
-          <w:behavior w:val="content"/>
-        </w:behaviors>
-        <w:guid w:val="{2B4D6610-F585-4BB0-A001-7A6C708331F3}"/>
-      </w:docPartPr>
-      <w:docPartBody>
-        <w:p>
-          <w:pPr>
-            <w:pStyle w:val="CBF8325785F64DDA8C6D19E0CA50A178"/>
-          </w:pPr>
-          <w:r>
-            <w:rPr>
-              <w:rFonts w:asciiTheme="majorHAnsi" w:eastAsiaTheme="majorEastAsia" w:hAnsiTheme="majorHAnsi" w:cstheme="majorBidi"/>
-              <w:sz w:val="72"/>
-              <w:szCs w:val="72"/>
-            </w:rPr>
-            <w:t>[Escriba el título del documento]</w:t>
-          </w:r>
-        </w:p>
-      </w:docPartBody>
-    </w:docPart>
-  </w:docParts>
-</w:glossaryDocument>
+<w:glossaryDocument xmlns:wpc="http://schemas.microsoft.com/office/word/2010/wordprocessingCanvas" xmlns:mc="http://schemas.openxmlformats.org/markup-compatibility/2006" xmlns:o="urn:schemas-microsoft-com:office:office" xmlns:r="http://schemas.openxmlformats.org/officeDocument/2006/relationships" xmlns:m="http://schemas.openxmlformats.org/officeDocument/2006/math" xmlns:v="urn:schemas-microsoft-com:vml" xmlns:wp14="http://schemas.microsoft.com/office/word/2010/wordprocessingDrawing" xmlns:wp="http://schemas.openxmlformats.org/drawingml/2006/wordprocessingDrawing" xmlns:w10="urn:schemas-microsoft-com:office:word" xmlns:w="http://schemas.openxmlformats.org/wordprocessingml/2006/main" xmlns:w14="http://schemas.microsoft.com/office/word/2010/wordml" xmlns:wpg="http://schemas.microsoft.com/office/word/2010/wordprocessingGroup" xmlns:wpi="http://schemas.microsoft.com/office/word/2010/wordprocessingInk" xmlns:wne="http://schemas.microsoft.com/office/word/2006/wordml" xmlns:wps="http://schemas.microsoft.com/office/word/2010/wordprocessingShape" mc:Ignorable="w14 wp14"/>
 </file>
 
 <file path=word/glossary/fontTable.xml><?xml version="1.0" encoding="utf-8"?>
@@ -5393,8 +5664,10 @@
     <w:compatSetting w:name="doNotFlipMirrorIndents" w:uri="http://schemas.microsoft.com/office/word" w:val="1"/>
   </w:compat>
   <w:rsids>
-    <w:rsidRoot w:val="00DB1FDF"/>
-    <w:rsid w:val="00DB1FDF"/>
+    <w:rsidRoot w:val="004B6E1B"/>
+    <w:rsid w:val="004430E6"/>
+    <w:rsid w:val="004B6E1B"/>
+    <w:rsid w:val="004D0906"/>
   </w:rsids>
   <m:mathPr>
     <m:mathFont m:val="Cambria Math"/>
@@ -6041,11 +6314,57 @@
 </file>
 
 <file path=customXml/item1.xml><?xml version="1.0" encoding="utf-8"?>
-<b:Sources xmlns:b="http://schemas.openxmlformats.org/officeDocument/2006/bibliography" xmlns="http://schemas.openxmlformats.org/officeDocument/2006/bibliography" SelectedStyle="\APA.XSL" StyleName="APA"/>
+<b:Sources xmlns:b="http://schemas.openxmlformats.org/officeDocument/2006/bibliography" xmlns="http://schemas.openxmlformats.org/officeDocument/2006/bibliography" SelectedStyle="\IEEE.XSL" StyleName="IEEE - Reference Order">
+  <b:Source>
+    <b:Tag>IEE091</b:Tag>
+    <b:SourceType>Report</b:SourceType>
+    <b:Guid>{B95CDF29-C92E-42B8-911A-73F949F67D36}</b:Guid>
+    <b:Title>Software Design Description</b:Title>
+    <b:Year>2009</b:Year>
+    <b:Author>
+      <b:Author>
+        <b:Corporate>IEEE Standards Board</b:Corporate>
+      </b:Author>
+    </b:Author>
+    <b:Institution>IEEE Standars Boards</b:Institution>
+    <b:StandardNumber>ISO/IEC/IEEE 1016-2009</b:StandardNumber>
+    <b:RefOrder>1</b:RefOrder>
+  </b:Source>
+  <b:Source>
+    <b:Tag>UML14</b:Tag>
+    <b:SourceType>DocumentFromInternetSite</b:SourceType>
+    <b:Guid>{25C0232C-DD44-45D8-A7FD-D83A4AB349A5}</b:Guid>
+    <b:Author>
+      <b:Author>
+        <b:Corporate>UML Diagrams - OMG</b:Corporate>
+      </b:Author>
+    </b:Author>
+    <b:InternetSiteTitle>Deployment Diagram</b:InternetSiteTitle>
+    <b:Year>2014</b:Year>
+    <b:URL>http://www.uml-diagrams.org/deployment-diagrams-overview.html</b:URL>
+    <b:RefOrder>2</b:RefOrder>
+  </b:Source>
+  <b:Source>
+    <b:Tag>Ray15</b:Tag>
+    <b:SourceType>InternetSite</b:SourceType>
+    <b:Guid>{A75871EC-4987-4B98-8537-A721C54E72F8}</b:Guid>
+    <b:Author>
+      <b:Author>
+        <b:Corporate>Rails Core Team</b:Corporate>
+      </b:Author>
+    </b:Author>
+    <b:InternetSiteTitle>Ruby on Rails: El desarrollo web que no molesta</b:InternetSiteTitle>
+    <b:URL>http://www.rubyonrails.org.es/</b:URL>
+    <b:YearAccessed>2015</b:YearAccessed>
+    <b:MonthAccessed>Febrero</b:MonthAccessed>
+    <b:DayAccessed>20</b:DayAccessed>
+    <b:RefOrder>3</b:RefOrder>
+  </b:Source>
+</b:Sources>
 </file>
 
 <file path=customXml/itemProps1.xml><?xml version="1.0" encoding="utf-8"?>
-<ds:datastoreItem xmlns:ds="http://schemas.openxmlformats.org/officeDocument/2006/customXml" ds:itemID="{137B888C-CBCE-4B88-8B7D-F3516DDFD9FC}">
+<ds:datastoreItem xmlns:ds="http://schemas.openxmlformats.org/officeDocument/2006/customXml" ds:itemID="{96360B27-5729-43E8-A654-7A63110E5561}">
   <ds:schemaRefs>
     <ds:schemaRef ds:uri="http://schemas.openxmlformats.org/officeDocument/2006/bibliography"/>
   </ds:schemaRefs>

</xml_diff>